<commit_message>
cdh edits for v2 submission
</commit_message>
<xml_diff>
--- a/paper_plos/paper_plos_V1.docx
+++ b/paper_plos/paper_plos_V1.docx
@@ -748,8 +748,8 @@
           <m:d>
             <m:dPr>
               <m:begChr m:val="("/>
+              <m:sepChr m:val=""/>
               <m:endChr m:val=")"/>
-              <m:sepChr m:val=""/>
               <m:grow/>
             </m:dPr>
             <m:e>
@@ -1001,8 +1001,8 @@
           <m:d>
             <m:dPr>
               <m:begChr m:val="("/>
+              <m:sepChr m:val=""/>
               <m:endChr m:val=")"/>
-              <m:sepChr m:val=""/>
               <m:grow/>
             </m:dPr>
             <m:e>
@@ -1447,8 +1447,8 @@
                   <m:d>
                     <m:dPr>
                       <m:begChr m:val="("/>
+                      <m:sepChr m:val=""/>
                       <m:endChr m:val=")"/>
-                      <m:sepChr m:val=""/>
                       <m:grow/>
                     </m:dPr>
                     <m:e>
@@ -1515,8 +1515,8 @@
           <m:d>
             <m:dPr>
               <m:begChr m:val="("/>
+              <m:sepChr m:val=""/>
               <m:endChr m:val=")"/>
-              <m:sepChr m:val=""/>
               <m:grow/>
             </m:dPr>
             <m:e>
@@ -1794,8 +1794,8 @@
           <m:d>
             <m:dPr>
               <m:begChr m:val="("/>
+              <m:sepChr m:val=""/>
               <m:endChr m:val=")"/>
-              <m:sepChr m:val=""/>
               <m:grow/>
             </m:dPr>
             <m:e>
@@ -2067,8 +2067,8 @@
               <m:d>
                 <m:dPr>
                   <m:begChr m:val="("/>
+                  <m:sepChr m:val=""/>
                   <m:endChr m:val=")"/>
-                  <m:sepChr m:val=""/>
                   <m:grow/>
                 </m:dPr>
                 <m:e>
@@ -2101,8 +2101,8 @@
               <m:d>
                 <m:dPr>
                   <m:begChr m:val="("/>
+                  <m:sepChr m:val=""/>
                   <m:endChr m:val=")"/>
-                  <m:sepChr m:val=""/>
                   <m:grow/>
                 </m:dPr>
                 <m:e>
@@ -2218,8 +2218,8 @@
           <m:d>
             <m:dPr>
               <m:begChr m:val="("/>
+              <m:sepChr m:val=""/>
               <m:endChr m:val=")"/>
-              <m:sepChr m:val=""/>
               <m:grow/>
             </m:dPr>
             <m:e>
@@ -2931,8 +2931,8 @@
           <m:d>
             <m:dPr>
               <m:begChr m:val="("/>
+              <m:sepChr m:val=""/>
               <m:endChr m:val=")"/>
-              <m:sepChr m:val=""/>
               <m:grow/>
             </m:dPr>
             <m:e>
@@ -3557,8 +3557,8 @@
         <m:d>
           <m:dPr>
             <m:begChr m:val="("/>
+            <m:sepChr m:val=""/>
             <m:endChr m:val=")"/>
-            <m:sepChr m:val=""/>
             <m:grow/>
           </m:dPr>
           <m:e>
@@ -3653,8 +3653,8 @@
           <m:d>
             <m:dPr>
               <m:begChr m:val="("/>
+              <m:sepChr m:val=""/>
               <m:endChr m:val=")"/>
-              <m:sepChr m:val=""/>
               <m:grow/>
             </m:dPr>
             <m:e>
@@ -3681,8 +3681,8 @@
           <m:d>
             <m:dPr>
               <m:begChr m:val="("/>
+              <m:sepChr m:val=""/>
               <m:endChr m:val=")"/>
-              <m:sepChr m:val=""/>
               <m:grow/>
             </m:dPr>
             <m:e>
@@ -3842,8 +3842,8 @@
         <m:d>
           <m:dPr>
             <m:begChr m:val="("/>
+            <m:sepChr m:val=""/>
             <m:endChr m:val=")"/>
-            <m:sepChr m:val=""/>
             <m:grow/>
           </m:dPr>
           <m:e>
@@ -4012,8 +4012,8 @@
         <m:d>
           <m:dPr>
             <m:begChr m:val="("/>
+            <m:sepChr m:val=""/>
             <m:endChr m:val=")"/>
-            <m:sepChr m:val=""/>
             <m:grow/>
           </m:dPr>
           <m:e>
@@ -4037,8 +4037,8 @@
         <m:d>
           <m:dPr>
             <m:begChr m:val="("/>
+            <m:sepChr m:val=""/>
             <m:endChr m:val=")"/>
-            <m:sepChr m:val=""/>
             <m:grow/>
           </m:dPr>
           <m:e>
@@ -4116,8 +4116,8 @@
         <m:d>
           <m:dPr>
             <m:begChr m:val="("/>
+            <m:sepChr m:val=""/>
             <m:endChr m:val=")"/>
-            <m:sepChr m:val=""/>
             <m:grow/>
           </m:dPr>
           <m:e>
@@ -4236,8 +4236,8 @@
         <m:d>
           <m:dPr>
             <m:begChr m:val="("/>
+            <m:sepChr m:val=""/>
             <m:endChr m:val=")"/>
-            <m:sepChr m:val=""/>
             <m:grow/>
           </m:dPr>
           <m:e>
@@ -4490,8 +4490,8 @@
               <m:d>
                 <m:dPr>
                   <m:begChr m:val="("/>
+                  <m:sepChr m:val=""/>
                   <m:endChr m:val=")"/>
-                  <m:sepChr m:val=""/>
                   <m:grow/>
                 </m:dPr>
                 <m:e>
@@ -4517,8 +4517,8 @@
               <m:d>
                 <m:dPr>
                   <m:begChr m:val="("/>
+                  <m:sepChr m:val=""/>
                   <m:endChr m:val=")"/>
-                  <m:sepChr m:val=""/>
                   <m:grow/>
                 </m:dPr>
                 <m:e>
@@ -4535,8 +4535,8 @@
           <m:d>
             <m:dPr>
               <m:begChr m:val="("/>
+              <m:sepChr m:val=""/>
               <m:endChr m:val=")"/>
-              <m:sepChr m:val=""/>
               <m:grow/>
             </m:dPr>
             <m:e>
@@ -4563,8 +4563,8 @@
           <m:d>
             <m:dPr>
               <m:begChr m:val="("/>
+              <m:sepChr m:val=""/>
               <m:endChr m:val=")"/>
-              <m:sepChr m:val=""/>
               <m:grow/>
             </m:dPr>
             <m:e>
@@ -4748,8 +4748,8 @@
             <m:d>
               <m:dPr>
                 <m:begChr m:val="("/>
+                <m:sepChr m:val=""/>
                 <m:endChr m:val=")"/>
-                <m:sepChr m:val=""/>
                 <m:grow/>
               </m:dPr>
               <m:e>
@@ -4786,8 +4786,8 @@
             <m:d>
               <m:dPr>
                 <m:begChr m:val="("/>
+                <m:sepChr m:val=""/>
                 <m:endChr m:val=")"/>
-                <m:sepChr m:val=""/>
                 <m:grow/>
               </m:dPr>
               <m:e>
@@ -4894,8 +4894,8 @@
         <m:d>
           <m:dPr>
             <m:begChr m:val="("/>
+            <m:sepChr m:val=""/>
             <m:endChr m:val=")"/>
-            <m:sepChr m:val=""/>
             <m:grow/>
           </m:dPr>
           <m:e>
@@ -4918,8 +4918,8 @@
         <m:d>
           <m:dPr>
             <m:begChr m:val="("/>
+            <m:sepChr m:val=""/>
             <m:endChr m:val=")"/>
-            <m:sepChr m:val=""/>
             <m:grow/>
           </m:dPr>
           <m:e>
@@ -4954,8 +4954,8 @@
             <m:d>
               <m:dPr>
                 <m:begChr m:val="("/>
+                <m:sepChr m:val=""/>
                 <m:endChr m:val=")"/>
-                <m:sepChr m:val=""/>
                 <m:grow/>
               </m:dPr>
               <m:e>
@@ -4992,8 +4992,8 @@
             <m:d>
               <m:dPr>
                 <m:begChr m:val="("/>
+                <m:sepChr m:val=""/>
                 <m:endChr m:val=")"/>
-                <m:sepChr m:val=""/>
                 <m:grow/>
               </m:dPr>
               <m:e>
@@ -5021,8 +5021,8 @@
         <m:d>
           <m:dPr>
             <m:begChr m:val="("/>
+            <m:sepChr m:val=""/>
             <m:endChr m:val=")"/>
-            <m:sepChr m:val=""/>
             <m:grow/>
           </m:dPr>
           <m:e>
@@ -5366,8 +5366,8 @@
           <m:d>
             <m:dPr>
               <m:begChr m:val="("/>
+              <m:sepChr m:val=""/>
               <m:endChr m:val=")"/>
-              <m:sepChr m:val=""/>
               <m:grow/>
             </m:dPr>
             <m:e>
@@ -5406,8 +5406,8 @@
             <m:d>
               <m:dPr>
                 <m:begChr m:val="("/>
+                <m:sepChr m:val=""/>
                 <m:endChr m:val=")"/>
-                <m:sepChr m:val=""/>
                 <m:grow/>
               </m:dPr>
               <m:e>
@@ -5529,8 +5529,8 @@
           <m:d>
             <m:dPr>
               <m:begChr m:val="("/>
+              <m:sepChr m:val=""/>
               <m:endChr m:val=")"/>
-              <m:sepChr m:val=""/>
               <m:grow/>
             </m:dPr>
             <m:e>
@@ -5569,8 +5569,8 @@
             <m:d>
               <m:dPr>
                 <m:begChr m:val="("/>
+                <m:sepChr m:val=""/>
                 <m:endChr m:val=")"/>
-                <m:sepChr m:val=""/>
                 <m:grow/>
               </m:dPr>
               <m:e>
@@ -5681,8 +5681,8 @@
           <m:d>
             <m:dPr>
               <m:begChr m:val="("/>
+              <m:sepChr m:val=""/>
               <m:endChr m:val=")"/>
-              <m:sepChr m:val=""/>
               <m:grow/>
             </m:dPr>
             <m:e>
@@ -6103,8 +6103,8 @@
           <m:d>
             <m:dPr>
               <m:begChr m:val="("/>
+              <m:sepChr m:val=""/>
               <m:endChr m:val=")"/>
-              <m:sepChr m:val=""/>
               <m:grow/>
             </m:dPr>
             <m:e>
@@ -6208,8 +6208,8 @@
             <m:d>
               <m:dPr>
                 <m:begChr m:val="("/>
+                <m:sepChr m:val=""/>
                 <m:endChr m:val=")"/>
-                <m:sepChr m:val=""/>
                 <m:grow/>
               </m:dPr>
               <m:e>
@@ -6450,8 +6450,8 @@
                       <m:d>
                         <m:dPr>
                           <m:begChr m:val="("/>
+                          <m:sepChr m:val=""/>
                           <m:endChr m:val=")"/>
-                          <m:sepChr m:val=""/>
                           <m:grow/>
                         </m:dPr>
                         <m:e>
@@ -6470,8 +6470,8 @@
               <m:d>
                 <m:dPr>
                   <m:begChr m:val="("/>
+                  <m:sepChr m:val=""/>
                   <m:endChr m:val=")"/>
-                  <m:sepChr m:val=""/>
                   <m:grow/>
                 </m:dPr>
                 <m:e>
@@ -6500,8 +6500,8 @@
           <m:d>
             <m:dPr>
               <m:begChr m:val="("/>
+              <m:sepChr m:val=""/>
               <m:endChr m:val=")"/>
-              <m:sepChr m:val=""/>
               <m:grow/>
             </m:dPr>
             <m:e>
@@ -6540,8 +6540,8 @@
             <m:d>
               <m:dPr>
                 <m:begChr m:val="("/>
+                <m:sepChr m:val=""/>
                 <m:endChr m:val=")"/>
-                <m:sepChr m:val=""/>
                 <m:grow/>
               </m:dPr>
               <m:e>
@@ -6782,8 +6782,8 @@
                       <m:d>
                         <m:dPr>
                           <m:begChr m:val="("/>
+                          <m:sepChr m:val=""/>
                           <m:endChr m:val=")"/>
-                          <m:sepChr m:val=""/>
                           <m:grow/>
                         </m:dPr>
                         <m:e>
@@ -6802,8 +6802,8 @@
               <m:d>
                 <m:dPr>
                   <m:begChr m:val="("/>
+                  <m:sepChr m:val=""/>
                   <m:endChr m:val=")"/>
-                  <m:sepChr m:val=""/>
                   <m:grow/>
                 </m:dPr>
                 <m:e>
@@ -6832,8 +6832,8 @@
           <m:d>
             <m:dPr>
               <m:begChr m:val="("/>
+              <m:sepChr m:val=""/>
               <m:endChr m:val=")"/>
-              <m:sepChr m:val=""/>
               <m:grow/>
             </m:dPr>
             <m:e>
@@ -7046,8 +7046,8 @@
             <m:d>
               <m:dPr>
                 <m:begChr m:val="("/>
+                <m:sepChr m:val=""/>
                 <m:endChr m:val=")"/>
-                <m:sepChr m:val=""/>
                 <m:grow/>
               </m:dPr>
               <m:e>
@@ -7084,8 +7084,8 @@
             <m:d>
               <m:dPr>
                 <m:begChr m:val="("/>
+                <m:sepChr m:val=""/>
                 <m:endChr m:val=")"/>
-                <m:sepChr m:val=""/>
                 <m:grow/>
               </m:dPr>
               <m:e>
@@ -7259,8 +7259,8 @@
                     <m:d>
                       <m:dPr>
                         <m:begChr m:val="("/>
+                        <m:sepChr m:val=""/>
                         <m:endChr m:val=")"/>
-                        <m:sepChr m:val=""/>
                         <m:grow/>
                       </m:dPr>
                       <m:e>
@@ -7365,8 +7365,8 @@
                     <m:d>
                       <m:dPr>
                         <m:begChr m:val="("/>
+                        <m:sepChr m:val=""/>
                         <m:endChr m:val=")"/>
-                        <m:sepChr m:val=""/>
                         <m:grow/>
                       </m:dPr>
                       <m:e>
@@ -7398,8 +7398,8 @@
           <m:d>
             <m:dPr>
               <m:begChr m:val="("/>
+              <m:sepChr m:val=""/>
               <m:endChr m:val=")"/>
-              <m:sepChr m:val=""/>
               <m:grow/>
             </m:dPr>
             <m:e>
@@ -8686,8 +8686,8 @@
                     <m:d>
                       <m:dPr>
                         <m:begChr m:val="("/>
+                        <m:sepChr m:val=""/>
                         <m:endChr m:val=")"/>
-                        <m:sepChr m:val=""/>
                         <m:grow/>
                       </m:dPr>
                       <m:e>
@@ -8770,8 +8770,8 @@
                     <m:d>
                       <m:dPr>
                         <m:begChr m:val="("/>
+                        <m:sepChr m:val=""/>
                         <m:endChr m:val=")"/>
-                        <m:sepChr m:val=""/>
                         <m:grow/>
                       </m:dPr>
                       <m:e>
@@ -8791,8 +8791,8 @@
           <m:d>
             <m:dPr>
               <m:begChr m:val="("/>
+              <m:sepChr m:val=""/>
               <m:endChr m:val=")"/>
-              <m:sepChr m:val=""/>
               <m:grow/>
             </m:dPr>
             <m:e>
@@ -8831,8 +8831,8 @@
             <m:d>
               <m:dPr>
                 <m:begChr m:val="("/>
+                <m:sepChr m:val=""/>
                 <m:endChr m:val=")"/>
-                <m:sepChr m:val=""/>
                 <m:grow/>
               </m:dPr>
               <m:e>
@@ -8869,8 +8869,8 @@
             <m:d>
               <m:dPr>
                 <m:begChr m:val="("/>
+                <m:sepChr m:val=""/>
                 <m:endChr m:val=")"/>
-                <m:sepChr m:val=""/>
                 <m:grow/>
               </m:dPr>
               <m:e>
@@ -9039,8 +9039,8 @@
                     <m:d>
                       <m:dPr>
                         <m:begChr m:val="("/>
+                        <m:sepChr m:val=""/>
                         <m:endChr m:val=")"/>
-                        <m:sepChr m:val=""/>
                         <m:grow/>
                       </m:dPr>
                       <m:e>
@@ -9140,8 +9140,8 @@
                     <m:d>
                       <m:dPr>
                         <m:begChr m:val="("/>
+                        <m:sepChr m:val=""/>
                         <m:endChr m:val=")"/>
-                        <m:sepChr m:val=""/>
                         <m:grow/>
                       </m:dPr>
                       <m:e>
@@ -9161,8 +9161,8 @@
           <m:d>
             <m:dPr>
               <m:begChr m:val="("/>
+              <m:sepChr m:val=""/>
               <m:endChr m:val=")"/>
-              <m:sepChr m:val=""/>
               <m:grow/>
             </m:dPr>
             <m:e>
@@ -11008,8 +11008,8 @@
         <m:d>
           <m:dPr>
             <m:begChr m:val="("/>
+            <m:sepChr m:val=""/>
             <m:endChr m:val=")"/>
-            <m:sepChr m:val=""/>
             <m:grow/>
           </m:dPr>
           <m:e>
@@ -11050,8 +11050,8 @@
         <m:d>
           <m:dPr>
             <m:begChr m:val="("/>
+            <m:sepChr m:val=""/>
             <m:endChr m:val=")"/>
-            <m:sepChr m:val=""/>
             <m:grow/>
           </m:dPr>
           <m:e>
@@ -11117,8 +11117,8 @@
                 <m:d>
                   <m:dPr>
                     <m:begChr m:val="("/>
+                    <m:sepChr m:val=""/>
                     <m:endChr m:val=")"/>
-                    <m:sepChr m:val=""/>
                     <m:grow/>
                   </m:dPr>
                   <m:e>
@@ -11196,8 +11196,8 @@
                 <m:d>
                   <m:dPr>
                     <m:begChr m:val="("/>
+                    <m:sepChr m:val=""/>
                     <m:endChr m:val=")"/>
-                    <m:sepChr m:val=""/>
                     <m:grow/>
                   </m:dPr>
                   <m:e>
@@ -11275,8 +11275,8 @@
                 <m:d>
                   <m:dPr>
                     <m:begChr m:val="("/>
+                    <m:sepChr m:val=""/>
                     <m:endChr m:val=")"/>
-                    <m:sepChr m:val=""/>
                     <m:grow/>
                   </m:dPr>
                   <m:e>
@@ -11344,8 +11344,8 @@
           <m:d>
             <m:dPr>
               <m:begChr m:val="("/>
+              <m:sepChr m:val=""/>
               <m:endChr m:val=")"/>
-              <m:sepChr m:val=""/>
               <m:grow/>
             </m:dPr>
             <m:e>
@@ -11418,8 +11418,8 @@
         <m:d>
           <m:dPr>
             <m:begChr m:val="("/>
+            <m:sepChr m:val=""/>
             <m:endChr m:val=")"/>
-            <m:sepChr m:val=""/>
             <m:grow/>
           </m:dPr>
           <m:e>
@@ -11625,8 +11625,8 @@
                   <m:d>
                     <m:dPr>
                       <m:begChr m:val="("/>
+                      <m:sepChr m:val=""/>
                       <m:endChr m:val=")"/>
-                      <m:sepChr m:val=""/>
                       <m:grow/>
                     </m:dPr>
                     <m:e>
@@ -11645,8 +11645,8 @@
           <m:d>
             <m:dPr>
               <m:begChr m:val="("/>
+              <m:sepChr m:val=""/>
               <m:endChr m:val=")"/>
-              <m:sepChr m:val=""/>
               <m:grow/>
             </m:dPr>
             <m:e>
@@ -11691,8 +11691,8 @@
           <m:d>
             <m:dPr>
               <m:begChr m:val="("/>
+              <m:sepChr m:val=""/>
               <m:endChr m:val=")"/>
-              <m:sepChr m:val=""/>
               <m:grow/>
             </m:dPr>
             <m:e>
@@ -12325,8 +12325,8 @@
           <m:d>
             <m:dPr>
               <m:begChr m:val="("/>
+              <m:sepChr m:val=""/>
               <m:endChr m:val=")"/>
-              <m:sepChr m:val=""/>
               <m:grow/>
             </m:dPr>
             <m:e>
@@ -12432,8 +12432,8 @@
           <m:d>
             <m:dPr>
               <m:begChr m:val="("/>
+              <m:sepChr m:val=""/>
               <m:endChr m:val=")"/>
-              <m:sepChr m:val=""/>
               <m:grow/>
             </m:dPr>
             <m:e>
@@ -12540,8 +12540,8 @@
                   <m:d>
                     <m:dPr>
                       <m:begChr m:val="("/>
+                      <m:sepChr m:val=""/>
                       <m:endChr m:val=")"/>
-                      <m:sepChr m:val=""/>
                       <m:grow/>
                     </m:dPr>
                     <m:e>
@@ -12558,8 +12558,8 @@
               <m:d>
                 <m:dPr>
                   <m:begChr m:val="("/>
+                  <m:sepChr m:val=""/>
                   <m:endChr m:val=")"/>
-                  <m:sepChr m:val=""/>
                   <m:grow/>
                 </m:dPr>
                 <m:e>
@@ -12633,8 +12633,8 @@
                           <m:d>
                             <m:dPr>
                               <m:begChr m:val="("/>
+                              <m:sepChr m:val=""/>
                               <m:endChr m:val=")"/>
-                              <m:sepChr m:val=""/>
                               <m:grow/>
                             </m:dPr>
                             <m:e>
@@ -12655,8 +12655,8 @@
               <m:d>
                 <m:dPr>
                   <m:begChr m:val="("/>
+                  <m:sepChr m:val=""/>
                   <m:endChr m:val=")"/>
-                  <m:sepChr m:val=""/>
                   <m:grow/>
                 </m:dPr>
                 <m:e>
@@ -12946,8 +12946,8 @@
                   <m:d>
                     <m:dPr>
                       <m:begChr m:val="("/>
+                      <m:sepChr m:val=""/>
                       <m:endChr m:val=")"/>
-                      <m:sepChr m:val=""/>
                       <m:grow/>
                     </m:dPr>
                     <m:e>
@@ -12966,8 +12966,8 @@
           <m:d>
             <m:dPr>
               <m:begChr m:val="("/>
+              <m:sepChr m:val=""/>
               <m:endChr m:val=")"/>
-              <m:sepChr m:val=""/>
               <m:grow/>
             </m:dPr>
             <m:e>
@@ -13029,8 +13029,8 @@
           <m:d>
             <m:dPr>
               <m:begChr m:val="("/>
+              <m:sepChr m:val=""/>
               <m:endChr m:val=")"/>
-              <m:sepChr m:val=""/>
               <m:grow/>
             </m:dPr>
             <m:e>
@@ -13163,8 +13163,8 @@
                           <m:d>
                             <m:dPr>
                               <m:begChr m:val="("/>
+                              <m:sepChr m:val=""/>
                               <m:endChr m:val=")"/>
-                              <m:sepChr m:val=""/>
                               <m:grow/>
                             </m:dPr>
                             <m:e>
@@ -13185,8 +13185,8 @@
               <m:d>
                 <m:dPr>
                   <m:begChr m:val="("/>
+                  <m:sepChr m:val=""/>
                   <m:endChr m:val=")"/>
-                  <m:sepChr m:val=""/>
                   <m:grow/>
                 </m:dPr>
                 <m:e>
@@ -13215,8 +13215,8 @@
           <m:d>
             <m:dPr>
               <m:begChr m:val="("/>
+              <m:sepChr m:val=""/>
               <m:endChr m:val=")"/>
-              <m:sepChr m:val=""/>
               <m:grow/>
             </m:dPr>
             <m:e>
@@ -13393,8 +13393,8 @@
         <m:d>
           <m:dPr>
             <m:begChr m:val="("/>
+            <m:sepChr m:val=""/>
             <m:endChr m:val=")"/>
-            <m:sepChr m:val=""/>
             <m:grow/>
           </m:dPr>
           <m:e>
@@ -13546,8 +13546,8 @@
                           <m:d>
                             <m:dPr>
                               <m:begChr m:val="("/>
+                              <m:sepChr m:val=""/>
                               <m:endChr m:val=")"/>
-                              <m:sepChr m:val=""/>
                               <m:grow/>
                             </m:dPr>
                             <m:e>
@@ -13568,8 +13568,8 @@
               <m:d>
                 <m:dPr>
                   <m:begChr m:val="("/>
+                  <m:sepChr m:val=""/>
                   <m:endChr m:val=")"/>
-                  <m:sepChr m:val=""/>
                   <m:grow/>
                 </m:dPr>
                 <m:e>
@@ -13777,8 +13777,8 @@
         <m:d>
           <m:dPr>
             <m:begChr m:val="("/>
+            <m:sepChr m:val=""/>
             <m:endChr m:val=")"/>
-            <m:sepChr m:val=""/>
             <m:grow/>
           </m:dPr>
           <m:e>
@@ -13819,8 +13819,8 @@
         <m:d>
           <m:dPr>
             <m:begChr m:val="("/>
+            <m:sepChr m:val=""/>
             <m:endChr m:val=")"/>
-            <m:sepChr m:val=""/>
             <m:grow/>
           </m:dPr>
           <m:e>
@@ -13872,8 +13872,8 @@
         <m:d>
           <m:dPr>
             <m:begChr m:val="("/>
+            <m:sepChr m:val=""/>
             <m:endChr m:val=")"/>
-            <m:sepChr m:val=""/>
             <m:grow/>
           </m:dPr>
           <m:e>
@@ -14260,8 +14260,8 @@
           <m:d>
             <m:dPr>
               <m:begChr m:val="("/>
+              <m:sepChr m:val=""/>
               <m:endChr m:val=")"/>
-              <m:sepChr m:val=""/>
               <m:grow/>
             </m:dPr>
             <m:e>
@@ -14367,8 +14367,8 @@
           <m:d>
             <m:dPr>
               <m:begChr m:val="("/>
+              <m:sepChr m:val=""/>
               <m:endChr m:val=")"/>
-              <m:sepChr m:val=""/>
               <m:grow/>
             </m:dPr>
             <m:e>
@@ -14484,8 +14484,8 @@
                   <m:d>
                     <m:dPr>
                       <m:begChr m:val="("/>
+                      <m:sepChr m:val=""/>
                       <m:endChr m:val=")"/>
-                      <m:sepChr m:val=""/>
                       <m:grow/>
                     </m:dPr>
                     <m:e>
@@ -14502,8 +14502,8 @@
               <m:d>
                 <m:dPr>
                   <m:begChr m:val="("/>
+                  <m:sepChr m:val=""/>
                   <m:endChr m:val=")"/>
-                  <m:sepChr m:val=""/>
                   <m:grow/>
                 </m:dPr>
                 <m:e>
@@ -14577,8 +14577,8 @@
                           <m:d>
                             <m:dPr>
                               <m:begChr m:val="("/>
+                              <m:sepChr m:val=""/>
                               <m:endChr m:val=")"/>
-                              <m:sepChr m:val=""/>
                               <m:grow/>
                             </m:dPr>
                             <m:e>
@@ -14599,8 +14599,8 @@
               <m:d>
                 <m:dPr>
                   <m:begChr m:val="("/>
+                  <m:sepChr m:val=""/>
                   <m:endChr m:val=")"/>
-                  <m:sepChr m:val=""/>
                   <m:grow/>
                 </m:dPr>
                 <m:e>
@@ -14896,8 +14896,8 @@
                   <m:d>
                     <m:dPr>
                       <m:begChr m:val="("/>
+                      <m:sepChr m:val=""/>
                       <m:endChr m:val=")"/>
-                      <m:sepChr m:val=""/>
                       <m:grow/>
                     </m:dPr>
                     <m:e>
@@ -14916,8 +14916,8 @@
           <m:d>
             <m:dPr>
               <m:begChr m:val="("/>
+              <m:sepChr m:val=""/>
               <m:endChr m:val=")"/>
-              <m:sepChr m:val=""/>
               <m:grow/>
             </m:dPr>
             <m:e>
@@ -14986,8 +14986,8 @@
           <m:d>
             <m:dPr>
               <m:begChr m:val="("/>
+              <m:sepChr m:val=""/>
               <m:endChr m:val=")"/>
-              <m:sepChr m:val=""/>
               <m:grow/>
             </m:dPr>
             <m:e>
@@ -15134,8 +15134,8 @@
                           <m:d>
                             <m:dPr>
                               <m:begChr m:val="("/>
+                              <m:sepChr m:val=""/>
                               <m:endChr m:val=")"/>
-                              <m:sepChr m:val=""/>
                               <m:grow/>
                             </m:dPr>
                             <m:e>
@@ -15156,8 +15156,8 @@
               <m:d>
                 <m:dPr>
                   <m:begChr m:val="("/>
+                  <m:sepChr m:val=""/>
                   <m:endChr m:val=")"/>
-                  <m:sepChr m:val=""/>
                   <m:grow/>
                 </m:dPr>
                 <m:e>
@@ -15186,8 +15186,8 @@
           <m:d>
             <m:dPr>
               <m:begChr m:val="("/>
+              <m:sepChr m:val=""/>
               <m:endChr m:val=")"/>
-              <m:sepChr m:val=""/>
               <m:grow/>
             </m:dPr>
             <m:e>
@@ -15747,8 +15747,8 @@
           <m:d>
             <m:dPr>
               <m:begChr m:val="("/>
+              <m:sepChr m:val=""/>
               <m:endChr m:val=")"/>
-              <m:sepChr m:val=""/>
               <m:grow/>
             </m:dPr>
             <m:e>
@@ -15861,8 +15861,8 @@
               <m:d>
                 <m:dPr>
                   <m:begChr m:val="("/>
+                  <m:sepChr m:val=""/>
                   <m:endChr m:val=")"/>
-                  <m:sepChr m:val=""/>
                   <m:grow/>
                 </m:dPr>
                 <m:e>
@@ -15879,8 +15879,8 @@
           <m:d>
             <m:dPr>
               <m:begChr m:val="("/>
+              <m:sepChr m:val=""/>
               <m:endChr m:val=")"/>
-              <m:sepChr m:val=""/>
               <m:grow/>
             </m:dPr>
             <m:e>
@@ -15907,8 +15907,8 @@
           <m:d>
             <m:dPr>
               <m:begChr m:val="("/>
+              <m:sepChr m:val=""/>
               <m:endChr m:val=")"/>
-              <m:sepChr m:val=""/>
               <m:grow/>
             </m:dPr>
             <m:e>
@@ -15947,8 +15947,8 @@
             <m:d>
               <m:dPr>
                 <m:begChr m:val="("/>
+                <m:sepChr m:val=""/>
                 <m:endChr m:val=")"/>
-                <m:sepChr m:val=""/>
                 <m:grow/>
               </m:dPr>
               <m:e>
@@ -16052,8 +16052,8 @@
                       <m:d>
                         <m:dPr>
                           <m:begChr m:val="("/>
+                          <m:sepChr m:val=""/>
                           <m:endChr m:val=")"/>
-                          <m:sepChr m:val=""/>
                           <m:grow/>
                         </m:dPr>
                         <m:e>
@@ -16072,8 +16072,8 @@
               <m:d>
                 <m:dPr>
                   <m:begChr m:val="("/>
+                  <m:sepChr m:val=""/>
                   <m:endChr m:val=")"/>
-                  <m:sepChr m:val=""/>
                   <m:grow/>
                 </m:dPr>
                 <m:e>
@@ -16102,8 +16102,8 @@
           <m:d>
             <m:dPr>
               <m:begChr m:val="("/>
+              <m:sepChr m:val=""/>
               <m:endChr m:val=")"/>
-              <m:sepChr m:val=""/>
               <m:grow/>
             </m:dPr>
             <m:e>
@@ -16223,8 +16223,8 @@
                   <m:d>
                     <m:dPr>
                       <m:begChr m:val="("/>
+                      <m:sepChr m:val=""/>
                       <m:endChr m:val=")"/>
-                      <m:sepChr m:val=""/>
                       <m:grow/>
                     </m:dPr>
                     <m:e>
@@ -16241,8 +16241,8 @@
               <m:d>
                 <m:dPr>
                   <m:begChr m:val="("/>
+                  <m:sepChr m:val=""/>
                   <m:endChr m:val=")"/>
-                  <m:sepChr m:val=""/>
                   <m:grow/>
                 </m:dPr>
                 <m:e>
@@ -16298,8 +16298,8 @@
                       <m:d>
                         <m:dPr>
                           <m:begChr m:val="("/>
+                          <m:sepChr m:val=""/>
                           <m:endChr m:val=")"/>
-                          <m:sepChr m:val=""/>
                           <m:grow/>
                         </m:dPr>
                         <m:e>
@@ -16318,8 +16318,8 @@
               <m:d>
                 <m:dPr>
                   <m:begChr m:val="("/>
+                  <m:sepChr m:val=""/>
                   <m:endChr m:val=")"/>
-                  <m:sepChr m:val=""/>
                   <m:grow/>
                 </m:dPr>
                 <m:e>
@@ -16348,8 +16348,8 @@
           <m:d>
             <m:dPr>
               <m:begChr m:val="("/>
+              <m:sepChr m:val=""/>
               <m:endChr m:val=")"/>
-              <m:sepChr m:val=""/>
               <m:grow/>
             </m:dPr>
             <m:e>
@@ -16426,8 +16426,8 @@
                   <m:d>
                     <m:dPr>
                       <m:begChr m:val="("/>
+                      <m:sepChr m:val=""/>
                       <m:endChr m:val=")"/>
-                      <m:sepChr m:val=""/>
                       <m:grow/>
                     </m:dPr>
                     <m:e>
@@ -16444,8 +16444,8 @@
               <m:d>
                 <m:dPr>
                   <m:begChr m:val="("/>
+                  <m:sepChr m:val=""/>
                   <m:endChr m:val=")"/>
-                  <m:sepChr m:val=""/>
                   <m:grow/>
                 </m:dPr>
                 <m:e>
@@ -16501,8 +16501,8 @@
                       <m:d>
                         <m:dPr>
                           <m:begChr m:val="("/>
+                          <m:sepChr m:val=""/>
                           <m:endChr m:val=")"/>
-                          <m:sepChr m:val=""/>
                           <m:grow/>
                         </m:dPr>
                         <m:e>
@@ -16521,8 +16521,8 @@
               <m:d>
                 <m:dPr>
                   <m:begChr m:val="("/>
+                  <m:sepChr m:val=""/>
                   <m:endChr m:val=")"/>
-                  <m:sepChr m:val=""/>
                   <m:grow/>
                 </m:dPr>
                 <m:e>
@@ -16551,8 +16551,8 @@
           <m:d>
             <m:dPr>
               <m:begChr m:val="("/>
+              <m:sepChr m:val=""/>
               <m:endChr m:val=")"/>
-              <m:sepChr m:val=""/>
               <m:grow/>
             </m:dPr>
             <m:e>
@@ -16701,8 +16701,8 @@
           <m:d>
             <m:dPr>
               <m:begChr m:val="("/>
+              <m:sepChr m:val=""/>
               <m:endChr m:val=")"/>
-              <m:sepChr m:val=""/>
               <m:grow/>
             </m:dPr>
             <m:e>
@@ -16940,8 +16940,8 @@
                   <m:d>
                     <m:dPr>
                       <m:begChr m:val="("/>
+                      <m:sepChr m:val=""/>
                       <m:endChr m:val=")"/>
-                      <m:sepChr m:val=""/>
                       <m:grow/>
                     </m:dPr>
                     <m:e>
@@ -16960,8 +16960,8 @@
           <m:d>
             <m:dPr>
               <m:begChr m:val="("/>
+              <m:sepChr m:val=""/>
               <m:endChr m:val=")"/>
-              <m:sepChr m:val=""/>
               <m:grow/>
             </m:dPr>
             <m:e>
@@ -17023,8 +17023,8 @@
         <m:d>
           <m:dPr>
             <m:begChr m:val="("/>
+            <m:sepChr m:val=""/>
             <m:endChr m:val=")"/>
-            <m:sepChr m:val=""/>
             <m:grow/>
           </m:dPr>
           <m:e>
@@ -17135,8 +17135,8 @@
                             <m:d>
                               <m:dPr>
                                 <m:begChr m:val="("/>
+                                <m:sepChr m:val=""/>
                                 <m:endChr m:val=")"/>
-                                <m:sepChr m:val=""/>
                                 <m:grow/>
                               </m:dPr>
                               <m:e>
@@ -17155,8 +17155,8 @@
                     <m:d>
                       <m:dPr>
                         <m:begChr m:val="("/>
+                        <m:sepChr m:val=""/>
                         <m:endChr m:val=")"/>
-                        <m:sepChr m:val=""/>
                         <m:grow/>
                       </m:dPr>
                       <m:e>
@@ -17615,8 +17615,8 @@
         <m:d>
           <m:dPr>
             <m:begChr m:val="("/>
+            <m:sepChr m:val=""/>
             <m:endChr m:val=")"/>
-            <m:sepChr m:val=""/>
             <m:grow/>
           </m:dPr>
           <m:e>
@@ -17663,8 +17663,8 @@
         <m:d>
           <m:dPr>
             <m:begChr m:val="("/>
+            <m:sepChr m:val=""/>
             <m:endChr m:val=")"/>
-            <m:sepChr m:val=""/>
             <m:grow/>
           </m:dPr>
           <m:e>
@@ -17891,8 +17891,8 @@
         <m:d>
           <m:dPr>
             <m:begChr m:val="("/>
+            <m:sepChr m:val=""/>
             <m:endChr m:val=")"/>
-            <m:sepChr m:val=""/>
             <m:grow/>
           </m:dPr>
           <m:e>
@@ -17975,8 +17975,8 @@
         <m:d>
           <m:dPr>
             <m:begChr m:val="("/>
+            <m:sepChr m:val=""/>
             <m:endChr m:val=")"/>
-            <m:sepChr m:val=""/>
             <m:grow/>
           </m:dPr>
           <m:e>
@@ -18020,8 +18020,8 @@
         <m:d>
           <m:dPr>
             <m:begChr m:val="("/>
+            <m:sepChr m:val=""/>
             <m:endChr m:val=")"/>
-            <m:sepChr m:val=""/>
             <m:grow/>
           </m:dPr>
           <m:e>
@@ -18068,8 +18068,8 @@
         <m:d>
           <m:dPr>
             <m:begChr m:val="("/>
+            <m:sepChr m:val=""/>
             <m:endChr m:val=")"/>
-            <m:sepChr m:val=""/>
             <m:grow/>
           </m:dPr>
           <m:e>
@@ -18291,8 +18291,8 @@
         <m:d>
           <m:dPr>
             <m:begChr m:val="("/>
+            <m:sepChr m:val=""/>
             <m:endChr m:val=")"/>
-            <m:sepChr m:val=""/>
             <m:grow/>
           </m:dPr>
           <m:e>
@@ -18344,8 +18344,8 @@
         <m:d>
           <m:dPr>
             <m:begChr m:val="("/>
+            <m:sepChr m:val=""/>
             <m:endChr m:val=")"/>
-            <m:sepChr m:val=""/>
             <m:grow/>
           </m:dPr>
           <m:e>
@@ -18496,8 +18496,8 @@
             <m:d>
               <m:dPr>
                 <m:begChr m:val="("/>
+                <m:sepChr m:val=""/>
                 <m:endChr m:val=")"/>
-                <m:sepChr m:val=""/>
                 <m:grow/>
               </m:dPr>
               <m:e>
@@ -18699,8 +18699,8 @@
               <m:d>
                 <m:dPr>
                   <m:begChr m:val="("/>
+                  <m:sepChr m:val=""/>
                   <m:endChr m:val=")"/>
-                  <m:sepChr m:val=""/>
                   <m:grow/>
                 </m:dPr>
                 <m:e>
@@ -18717,8 +18717,8 @@
           <m:d>
             <m:dPr>
               <m:begChr m:val="("/>
+              <m:sepChr m:val=""/>
               <m:endChr m:val=")"/>
-              <m:sepChr m:val=""/>
               <m:grow/>
             </m:dPr>
             <m:e>
@@ -18745,8 +18745,8 @@
           <m:d>
             <m:dPr>
               <m:begChr m:val="("/>
+              <m:sepChr m:val=""/>
               <m:endChr m:val=")"/>
-              <m:sepChr m:val=""/>
               <m:grow/>
             </m:dPr>
             <m:e>
@@ -18894,8 +18894,8 @@
           <m:d>
             <m:dPr>
               <m:begChr m:val="("/>
+              <m:sepChr m:val=""/>
               <m:endChr m:val=")"/>
-              <m:sepChr m:val=""/>
               <m:grow/>
             </m:dPr>
             <m:e>
@@ -18987,8 +18987,8 @@
                       <m:d>
                         <m:dPr>
                           <m:begChr m:val="("/>
+                          <m:sepChr m:val=""/>
                           <m:endChr m:val=")"/>
-                          <m:sepChr m:val=""/>
                           <m:grow/>
                         </m:dPr>
                         <m:e>
@@ -19007,8 +19007,8 @@
               <m:d>
                 <m:dPr>
                   <m:begChr m:val="("/>
+                  <m:sepChr m:val=""/>
                   <m:endChr m:val=")"/>
-                  <m:sepChr m:val=""/>
                   <m:grow/>
                 </m:dPr>
                 <m:e>
@@ -19037,8 +19037,8 @@
           <m:d>
             <m:dPr>
               <m:begChr m:val="("/>
+              <m:sepChr m:val=""/>
               <m:endChr m:val=")"/>
-              <m:sepChr m:val=""/>
               <m:grow/>
             </m:dPr>
             <m:e>
@@ -19217,8 +19217,8 @@
           <m:d>
             <m:dPr>
               <m:begChr m:val="("/>
+              <m:sepChr m:val=""/>
               <m:endChr m:val=")"/>
-              <m:sepChr m:val=""/>
               <m:grow/>
             </m:dPr>
             <m:e>
@@ -19302,8 +19302,8 @@
                   <m:d>
                     <m:dPr>
                       <m:begChr m:val="("/>
+                      <m:sepChr m:val=""/>
                       <m:endChr m:val=")"/>
-                      <m:sepChr m:val=""/>
                       <m:grow/>
                     </m:dPr>
                     <m:e>
@@ -19320,8 +19320,8 @@
               <m:d>
                 <m:dPr>
                   <m:begChr m:val="("/>
+                  <m:sepChr m:val=""/>
                   <m:endChr m:val=")"/>
-                  <m:sepChr m:val=""/>
                   <m:grow/>
                 </m:dPr>
                 <m:e>
@@ -19377,8 +19377,8 @@
                       <m:d>
                         <m:dPr>
                           <m:begChr m:val="("/>
+                          <m:sepChr m:val=""/>
                           <m:endChr m:val=")"/>
-                          <m:sepChr m:val=""/>
                           <m:grow/>
                         </m:dPr>
                         <m:e>
@@ -19397,8 +19397,8 @@
               <m:d>
                 <m:dPr>
                   <m:begChr m:val="("/>
+                  <m:sepChr m:val=""/>
                   <m:endChr m:val=")"/>
-                  <m:sepChr m:val=""/>
                   <m:grow/>
                 </m:dPr>
                 <m:e>
@@ -19427,8 +19427,8 @@
           <m:d>
             <m:dPr>
               <m:begChr m:val="("/>
+              <m:sepChr m:val=""/>
               <m:endChr m:val=")"/>
-              <m:sepChr m:val=""/>
               <m:grow/>
             </m:dPr>
             <m:e>
@@ -19885,8 +19885,8 @@
           <m:d>
             <m:dPr>
               <m:begChr m:val="("/>
+              <m:sepChr m:val=""/>
               <m:endChr m:val=")"/>
-              <m:sepChr m:val=""/>
               <m:grow/>
             </m:dPr>
             <m:e>
@@ -20026,8 +20026,8 @@
             <m:d>
               <m:dPr>
                 <m:begChr m:val="("/>
+                <m:sepChr m:val=""/>
                 <m:endChr m:val=")"/>
-                <m:sepChr m:val=""/>
                 <m:grow/>
               </m:dPr>
               <m:e>
@@ -20064,8 +20064,8 @@
             <m:d>
               <m:dPr>
                 <m:begChr m:val="("/>
+                <m:sepChr m:val=""/>
                 <m:endChr m:val=")"/>
-                <m:sepChr m:val=""/>
                 <m:grow/>
               </m:dPr>
               <m:e>
@@ -20225,8 +20225,8 @@
           <m:d>
             <m:dPr>
               <m:begChr m:val="("/>
+              <m:sepChr m:val=""/>
               <m:endChr m:val=")"/>
-              <m:sepChr m:val=""/>
               <m:grow/>
             </m:dPr>
             <m:e>
@@ -20510,8 +20510,8 @@
           <m:d>
             <m:dPr>
               <m:begChr m:val="("/>
+              <m:sepChr m:val=""/>
               <m:endChr m:val=")"/>
-              <m:sepChr m:val=""/>
               <m:grow/>
             </m:dPr>
             <m:e>
@@ -20538,8 +20538,8 @@
           <m:d>
             <m:dPr>
               <m:begChr m:val="("/>
+              <m:sepChr m:val=""/>
               <m:endChr m:val=")"/>
-              <m:sepChr m:val=""/>
               <m:grow/>
             </m:dPr>
             <m:e>
@@ -20705,8 +20705,8 @@
                     <m:d>
                       <m:dPr>
                         <m:begChr m:val="("/>
+                        <m:sepChr m:val=""/>
                         <m:endChr m:val=")"/>
-                        <m:sepChr m:val=""/>
                         <m:grow/>
                       </m:dPr>
                       <m:e>
@@ -20811,8 +20811,8 @@
                     <m:d>
                       <m:dPr>
                         <m:begChr m:val="("/>
+                        <m:sepChr m:val=""/>
                         <m:endChr m:val=")"/>
-                        <m:sepChr m:val=""/>
                         <m:grow/>
                       </m:dPr>
                       <m:e>
@@ -21399,8 +21399,8 @@
                   <m:d>
                     <m:dPr>
                       <m:begChr m:val="("/>
+                      <m:sepChr m:val=""/>
                       <m:endChr m:val=")"/>
-                      <m:sepChr m:val=""/>
                       <m:grow/>
                     </m:dPr>
                     <m:e>
@@ -21485,8 +21485,8 @@
               <m:d>
                 <m:dPr>
                   <m:begChr m:val="("/>
+                  <m:sepChr m:val=""/>
                   <m:endChr m:val=")"/>
-                  <m:sepChr m:val=""/>
                   <m:grow/>
                 </m:dPr>
                 <m:e>
@@ -21527,8 +21527,8 @@
           <m:d>
             <m:dPr>
               <m:begChr m:val="("/>
+              <m:sepChr m:val=""/>
               <m:endChr m:val=")"/>
-              <m:sepChr m:val=""/>
               <m:grow/>
             </m:dPr>
             <m:e>
@@ -22099,8 +22099,8 @@
         <m:d>
           <m:dPr>
             <m:begChr m:val="("/>
+            <m:sepChr m:val=""/>
             <m:endChr m:val=")"/>
-            <m:sepChr m:val=""/>
             <m:grow/>
           </m:dPr>
           <m:e>
@@ -22214,8 +22214,8 @@
         <m:d>
           <m:dPr>
             <m:begChr m:val="("/>
+            <m:sepChr m:val=""/>
             <m:endChr m:val=")"/>
-            <m:sepChr m:val=""/>
             <m:grow/>
           </m:dPr>
           <m:e>
@@ -22492,8 +22492,8 @@
         <m:d>
           <m:dPr>
             <m:begChr m:val="("/>
+            <m:sepChr m:val=""/>
             <m:endChr m:val=")"/>
-            <m:sepChr m:val=""/>
             <m:grow/>
           </m:dPr>
           <m:e>
@@ -22540,8 +22540,8 @@
         <m:d>
           <m:dPr>
             <m:begChr m:val="("/>
+            <m:sepChr m:val=""/>
             <m:endChr m:val=")"/>
-            <m:sepChr m:val=""/>
             <m:grow/>
           </m:dPr>
           <m:e>
@@ -29887,7 +29887,11 @@
     <w:bookmarkEnd w:id="307"/>
     <w:bookmarkEnd w:id="308"/>
     <w:bookmarkEnd w:id="309"/>
-    <w:sectPr/>
+    <w:sectPr>
+      <w:footnotePr>
+        <w:numRestart w:val="eachSect"/>
+      </w:footnotePr>
+    </w:sectPr>
   </w:body>
 </w:document>
 </file>
@@ -30643,8 +30647,6 @@
     </w:pPr>
     <w:rPr>
       <w:rFonts w:asciiTheme="majorHAnsi" w:cstheme="majorBidi" w:eastAsiaTheme="majorEastAsia" w:hAnsiTheme="majorHAnsi"/>
-      <w:spacing w:val="-10"/>
-      <w:kern w:val="28"/>
       <w:sz w:val="56"/>
       <w:szCs w:val="56"/>
     </w:rPr>
@@ -30657,8 +30659,6 @@
     <w:rsid w:val="00A10FD9"/>
     <w:rPr>
       <w:rFonts w:asciiTheme="majorHAnsi" w:cstheme="majorBidi" w:eastAsiaTheme="majorEastAsia" w:hAnsiTheme="majorHAnsi"/>
-      <w:spacing w:val="-10"/>
-      <w:kern w:val="28"/>
       <w:sz w:val="56"/>
       <w:szCs w:val="56"/>
     </w:rPr>
@@ -30699,23 +30699,31 @@
   </w:style>
   <w:style w:customStyle="1" w:styleId="Author" w:type="paragraph">
     <w:name w:val="Author"/>
+    <w:basedOn w:val="Title"/>
     <w:next w:val="BodyText"/>
     <w:qFormat/>
     <w:pPr>
       <w:keepNext/>
       <w:keepLines/>
-      <w:jc w:val="center"/>
     </w:pPr>
+    <w:rPr>
+      <w:sz w:val="24"/>
+      <w:szCs w:val="24"/>
+    </w:rPr>
   </w:style>
   <w:style w:styleId="Date" w:type="paragraph">
     <w:name w:val="Date"/>
+    <w:basedOn w:val="Title"/>
     <w:next w:val="BodyText"/>
     <w:qFormat/>
     <w:pPr>
       <w:keepNext/>
       <w:keepLines/>
-      <w:jc w:val="center"/>
     </w:pPr>
+    <w:rPr>
+      <w:sz w:val="24"/>
+      <w:szCs w:val="24"/>
+    </w:rPr>
   </w:style>
   <w:style w:customStyle="1" w:styleId="AbstractTitle" w:type="paragraph">
     <w:name w:val="Abstract Title"/>

</xml_diff>